<commit_message>
modified siteplan page, add new page to about, contact, and design tool
</commit_message>
<xml_diff>
--- a/project/Website Planning Document.docx
+++ b/project/Website Planning Document.docx
@@ -14,37 +14,7 @@
         <w:rPr>
           <w:lang w:val="en-US"/>
         </w:rPr>
-        <w:t>Website Planning Document</w:t>
-      </w:r>
-      <w:r>
-        <w:rPr>
-          <w:lang w:val="en-US"/>
-        </w:rPr>
-        <w:t xml:space="preserve"> </w:t>
-      </w:r>
-      <w:r>
-        <w:rPr>
-          <w:lang w:val="en-US"/>
-        </w:rPr>
-        <w:t xml:space="preserve">– </w:t>
-      </w:r>
-      <w:r>
-        <w:rPr>
-          <w:lang w:val="en-US"/>
-        </w:rPr>
-        <w:t>Web Site</w:t>
-      </w:r>
-      <w:r>
-        <w:rPr>
-          <w:lang w:val="en-US"/>
-        </w:rPr>
-        <w:t> </w:t>
-      </w:r>
-      <w:r>
-        <w:rPr>
-          <w:lang w:val="en-US"/>
-        </w:rPr>
-        <w:t>“</w:t>
+        <w:t>Website Planning Document – Web Site “</w:t>
       </w:r>
       <w:proofErr w:type="spellStart"/>
       <w:r>
@@ -206,7 +176,6 @@
                 <w:lang w:val="en-US"/>
               </w:rPr>
             </w:pPr>
-            <w:proofErr w:type="gramStart"/>
             <w:r>
               <w:rPr>
                 <w:b/>
@@ -215,7 +184,6 @@
               </w:rPr>
               <w:t>Timeframes</w:t>
             </w:r>
-            <w:proofErr w:type="gramEnd"/>
           </w:p>
         </w:tc>
       </w:tr>
@@ -1776,22 +1744,8 @@
           <w:szCs w:val="22"/>
           <w:lang w:val="en-US"/>
         </w:rPr>
-        <w:t xml:space="preserve">Elena creates a custom </w:t>
+        <w:t>Elena creates a custom sofa</w:t>
       </w:r>
-      <w:proofErr w:type="gramStart"/>
-      <w:r>
-        <w:rPr>
-          <w:rFonts w:eastAsiaTheme="minorHAnsi" w:cstheme="minorBidi"/>
-          <w:b/>
-          <w:bCs/>
-          <w:color w:val="auto"/>
-          <w:sz w:val="22"/>
-          <w:szCs w:val="22"/>
-          <w:lang w:val="en-US"/>
-        </w:rPr>
-        <w:t>sofa</w:t>
-      </w:r>
-      <w:proofErr w:type="gramEnd"/>
     </w:p>
     <w:p>
       <w:pPr>
@@ -1835,21 +1789,8 @@
           <w:szCs w:val="22"/>
           <w:lang w:val="en-US"/>
         </w:rPr>
-        <w:t xml:space="preserve">Carlos shares his design on social </w:t>
+        <w:t>Carlos shares his design on social media</w:t>
       </w:r>
-      <w:proofErr w:type="gramStart"/>
-      <w:r>
-        <w:rPr>
-          <w:b/>
-          <w:bCs/>
-          <w:color w:val="auto"/>
-          <w:sz w:val="22"/>
-          <w:szCs w:val="22"/>
-          <w:lang w:val="en-US"/>
-        </w:rPr>
-        <w:t>media</w:t>
-      </w:r>
-      <w:proofErr w:type="gramEnd"/>
     </w:p>
     <w:p>
       <w:pPr>
@@ -3559,19 +3500,16 @@
           <w:p>
             <w:pPr>
               <w:spacing w:after="0"/>
-              <w:rPr>
-                <w:lang w:val="en-US"/>
-              </w:rPr>
-            </w:pPr>
-            <w:r>
-              <w:t>#7CBF95 </w:t>
+            </w:pPr>
+            <w:r>
+              <w:t>#205B36</w:t>
             </w:r>
           </w:p>
         </w:tc>
         <w:tc>
           <w:tcPr>
             <w:tcW w:w="284" w:type="dxa"/>
-            <w:shd w:val="clear" w:color="auto" w:fill="7CBF95"/>
+            <w:shd w:val="clear" w:color="auto" w:fill="205B36"/>
           </w:tcPr>
           <w:p>
             <w:pPr>
@@ -4116,21 +4054,7 @@
               <w:rPr>
                 <w:lang w:val="en-US"/>
               </w:rPr>
-              <w:t xml:space="preserve">list-style-position: inside; padding-left: </w:t>
-            </w:r>
-            <w:proofErr w:type="gramStart"/>
-            <w:r>
-              <w:rPr>
-                <w:lang w:val="en-US"/>
-              </w:rPr>
-              <w:t>0</w:t>
-            </w:r>
-            <w:proofErr w:type="gramEnd"/>
-            <w:r>
-              <w:rPr>
-                <w:lang w:val="en-US"/>
-              </w:rPr>
-              <w:t>;</w:t>
+              <w:t>list-style-position: inside; padding-left: 0;</w:t>
             </w:r>
           </w:p>
         </w:tc>
@@ -4539,322 +4463,53 @@
                 <w:lang w:val="en-US"/>
               </w:rPr>
             </w:pPr>
+            <w:r>
+              <w:rPr>
+                <w:lang w:val="en-US"/>
+              </w:rPr>
+              <w:t>The button style uses the Roboto font for a modern and clean look.</w:t>
+            </w:r>
+            <w:r>
+              <w:rPr>
+                <w:lang w:val="en-US"/>
+              </w:rPr>
+              <w:br/>
+              <w:t>It has a readable size of 1rem.</w:t>
+            </w:r>
+            <w:r>
+              <w:rPr>
+                <w:lang w:val="en-US"/>
+              </w:rPr>
+              <w:br/>
+              <w:t>The primary background color is high contrast with white text, which makes it accessible.</w:t>
+            </w:r>
+            <w:r>
+              <w:rPr>
+                <w:lang w:val="en-US"/>
+              </w:rPr>
+              <w:br/>
+              <w:t>Rounded corners are 10 </w:t>
+            </w:r>
             <w:proofErr w:type="spellStart"/>
             <w:r>
-              <w:t>The</w:t>
+              <w:rPr>
+                <w:lang w:val="en-US"/>
+              </w:rPr>
+              <w:t>px</w:t>
             </w:r>
             <w:proofErr w:type="spellEnd"/>
             <w:r>
-              <w:t xml:space="preserve"> </w:t>
-            </w:r>
-            <w:proofErr w:type="spellStart"/>
-            <w:r>
-              <w:t>button</w:t>
-            </w:r>
-            <w:proofErr w:type="spellEnd"/>
-            <w:r>
-              <w:t xml:space="preserve"> </w:t>
-            </w:r>
-            <w:proofErr w:type="spellStart"/>
-            <w:r>
-              <w:t>style</w:t>
-            </w:r>
-            <w:proofErr w:type="spellEnd"/>
-            <w:r>
-              <w:t xml:space="preserve"> uses </w:t>
-            </w:r>
-            <w:proofErr w:type="spellStart"/>
-            <w:r>
-              <w:t>the</w:t>
-            </w:r>
-            <w:proofErr w:type="spellEnd"/>
-            <w:r>
-              <w:t xml:space="preserve"> </w:t>
-            </w:r>
-            <w:proofErr w:type="spellStart"/>
-            <w:r>
-              <w:t>Roboto</w:t>
-            </w:r>
-            <w:proofErr w:type="spellEnd"/>
-            <w:r>
-              <w:t xml:space="preserve"> </w:t>
-            </w:r>
-            <w:proofErr w:type="spellStart"/>
-            <w:r>
-              <w:t>font</w:t>
-            </w:r>
-            <w:proofErr w:type="spellEnd"/>
-            <w:r>
-              <w:t xml:space="preserve"> </w:t>
-            </w:r>
-            <w:proofErr w:type="spellStart"/>
-            <w:r>
-              <w:t>for</w:t>
-            </w:r>
-            <w:proofErr w:type="spellEnd"/>
-            <w:r>
-              <w:t xml:space="preserve"> a </w:t>
-            </w:r>
-            <w:proofErr w:type="spellStart"/>
-            <w:r>
-              <w:t>modern</w:t>
-            </w:r>
-            <w:proofErr w:type="spellEnd"/>
-            <w:r>
-              <w:t xml:space="preserve"> and </w:t>
-            </w:r>
-            <w:proofErr w:type="spellStart"/>
-            <w:r>
-              <w:t>clean</w:t>
-            </w:r>
-            <w:proofErr w:type="spellEnd"/>
-            <w:r>
-              <w:t xml:space="preserve"> look.</w:t>
-            </w:r>
-            <w:r>
+              <w:rPr>
+                <w:lang w:val="en-US"/>
+              </w:rPr>
+              <w:t>.</w:t>
+            </w:r>
+            <w:r>
+              <w:rPr>
+                <w:lang w:val="en-US"/>
+              </w:rPr>
               <w:br/>
-            </w:r>
-            <w:proofErr w:type="spellStart"/>
-            <w:r>
-              <w:t>It</w:t>
-            </w:r>
-            <w:proofErr w:type="spellEnd"/>
-            <w:r>
-              <w:t xml:space="preserve"> has a </w:t>
-            </w:r>
-            <w:proofErr w:type="spellStart"/>
-            <w:r>
-              <w:t>readable</w:t>
-            </w:r>
-            <w:proofErr w:type="spellEnd"/>
-            <w:r>
-              <w:t xml:space="preserve"> </w:t>
-            </w:r>
-            <w:proofErr w:type="spellStart"/>
-            <w:r>
-              <w:t>size</w:t>
-            </w:r>
-            <w:proofErr w:type="spellEnd"/>
-            <w:r>
-              <w:t xml:space="preserve"> </w:t>
-            </w:r>
-            <w:proofErr w:type="spellStart"/>
-            <w:r>
-              <w:t>of</w:t>
-            </w:r>
-            <w:proofErr w:type="spellEnd"/>
-            <w:r>
-              <w:t xml:space="preserve"> 1rem.</w:t>
-            </w:r>
-            <w:r>
-              <w:br/>
-            </w:r>
-            <w:proofErr w:type="spellStart"/>
-            <w:r>
-              <w:t>The</w:t>
-            </w:r>
-            <w:proofErr w:type="spellEnd"/>
-            <w:r>
-              <w:t xml:space="preserve"> </w:t>
-            </w:r>
-            <w:proofErr w:type="spellStart"/>
-            <w:r>
-              <w:t>primary</w:t>
-            </w:r>
-            <w:proofErr w:type="spellEnd"/>
-            <w:r>
-              <w:t xml:space="preserve"> </w:t>
-            </w:r>
-            <w:proofErr w:type="spellStart"/>
-            <w:r>
-              <w:t>background</w:t>
-            </w:r>
-            <w:proofErr w:type="spellEnd"/>
-            <w:r>
-              <w:t xml:space="preserve"> color </w:t>
-            </w:r>
-            <w:proofErr w:type="spellStart"/>
-            <w:r>
-              <w:t>is</w:t>
-            </w:r>
-            <w:proofErr w:type="spellEnd"/>
-            <w:r>
-              <w:t xml:space="preserve"> </w:t>
-            </w:r>
-            <w:proofErr w:type="spellStart"/>
-            <w:r>
-              <w:t>high</w:t>
-            </w:r>
-            <w:proofErr w:type="spellEnd"/>
-            <w:r>
-              <w:t xml:space="preserve"> </w:t>
-            </w:r>
-            <w:proofErr w:type="spellStart"/>
-            <w:r>
-              <w:t>contrast</w:t>
-            </w:r>
-            <w:proofErr w:type="spellEnd"/>
-            <w:r>
-              <w:t xml:space="preserve"> </w:t>
-            </w:r>
-            <w:proofErr w:type="spellStart"/>
-            <w:r>
-              <w:t>with</w:t>
-            </w:r>
-            <w:proofErr w:type="spellEnd"/>
-            <w:r>
-              <w:t xml:space="preserve"> </w:t>
-            </w:r>
-            <w:proofErr w:type="spellStart"/>
-            <w:r>
-              <w:t>white</w:t>
-            </w:r>
-            <w:proofErr w:type="spellEnd"/>
-            <w:r>
-              <w:t xml:space="preserve"> </w:t>
-            </w:r>
-            <w:proofErr w:type="spellStart"/>
-            <w:r>
-              <w:t>text</w:t>
-            </w:r>
-            <w:proofErr w:type="spellEnd"/>
-            <w:r>
-              <w:t xml:space="preserve">, </w:t>
-            </w:r>
-            <w:proofErr w:type="spellStart"/>
-            <w:r>
-              <w:t>which</w:t>
-            </w:r>
-            <w:proofErr w:type="spellEnd"/>
-            <w:r>
-              <w:t xml:space="preserve"> </w:t>
-            </w:r>
-            <w:proofErr w:type="spellStart"/>
-            <w:r>
-              <w:t>makes</w:t>
-            </w:r>
-            <w:proofErr w:type="spellEnd"/>
-            <w:r>
-              <w:t xml:space="preserve"> </w:t>
-            </w:r>
-            <w:proofErr w:type="spellStart"/>
-            <w:r>
-              <w:t>it</w:t>
-            </w:r>
-            <w:proofErr w:type="spellEnd"/>
-            <w:r>
-              <w:t xml:space="preserve"> </w:t>
-            </w:r>
-            <w:proofErr w:type="spellStart"/>
-            <w:r>
-              <w:t>accessible</w:t>
-            </w:r>
-            <w:proofErr w:type="spellEnd"/>
-            <w:r>
-              <w:t>.</w:t>
-            </w:r>
-            <w:r>
-              <w:br/>
-              <w:t xml:space="preserve">Rounded </w:t>
-            </w:r>
-            <w:proofErr w:type="spellStart"/>
-            <w:r>
-              <w:t>corners</w:t>
-            </w:r>
-            <w:proofErr w:type="spellEnd"/>
-            <w:r>
-              <w:t xml:space="preserve"> are 10 </w:t>
-            </w:r>
-            <w:proofErr w:type="spellStart"/>
-            <w:r>
-              <w:t>px</w:t>
-            </w:r>
-            <w:proofErr w:type="spellEnd"/>
-            <w:r>
-              <w:t>.</w:t>
-            </w:r>
-            <w:r>
-              <w:br/>
-            </w:r>
-            <w:proofErr w:type="spellStart"/>
-            <w:r>
-              <w:t>Padding</w:t>
-            </w:r>
-            <w:proofErr w:type="spellEnd"/>
-            <w:r>
-              <w:t xml:space="preserve"> </w:t>
-            </w:r>
-            <w:proofErr w:type="spellStart"/>
-            <w:r>
-              <w:t>of</w:t>
-            </w:r>
-            <w:proofErr w:type="spellEnd"/>
-            <w:r>
-              <w:t xml:space="preserve"> 0.5rem </w:t>
-            </w:r>
-            <w:proofErr w:type="spellStart"/>
-            <w:r>
-              <w:t>gives</w:t>
-            </w:r>
-            <w:proofErr w:type="spellEnd"/>
-            <w:r>
-              <w:t xml:space="preserve"> </w:t>
-            </w:r>
-            <w:proofErr w:type="spellStart"/>
-            <w:r>
-              <w:t>the</w:t>
-            </w:r>
-            <w:proofErr w:type="spellEnd"/>
-            <w:r>
-              <w:t xml:space="preserve"> </w:t>
-            </w:r>
-            <w:proofErr w:type="spellStart"/>
-            <w:r>
-              <w:t>button</w:t>
-            </w:r>
-            <w:proofErr w:type="spellEnd"/>
-            <w:r>
-              <w:t xml:space="preserve"> </w:t>
-            </w:r>
-            <w:proofErr w:type="spellStart"/>
-            <w:r>
-              <w:t>enough</w:t>
-            </w:r>
-            <w:proofErr w:type="spellEnd"/>
-            <w:r>
-              <w:t xml:space="preserve"> </w:t>
-            </w:r>
-            <w:proofErr w:type="spellStart"/>
-            <w:r>
-              <w:t>space</w:t>
-            </w:r>
-            <w:proofErr w:type="spellEnd"/>
-            <w:r>
-              <w:t xml:space="preserve"> </w:t>
-            </w:r>
-            <w:proofErr w:type="spellStart"/>
-            <w:r>
-              <w:t>to</w:t>
-            </w:r>
-            <w:proofErr w:type="spellEnd"/>
-            <w:r>
-              <w:t xml:space="preserve"> </w:t>
-            </w:r>
-            <w:proofErr w:type="spellStart"/>
-            <w:r>
-              <w:t>click</w:t>
-            </w:r>
-            <w:proofErr w:type="spellEnd"/>
-            <w:r>
-              <w:t xml:space="preserve"> </w:t>
-            </w:r>
-            <w:proofErr w:type="spellStart"/>
-            <w:r>
-              <w:t>easily</w:t>
-            </w:r>
-            <w:proofErr w:type="spellEnd"/>
-            <w:r>
-              <w:t>.</w:t>
+              <w:t>Padding of 0.5rem gives the button enough space to click easily.</w:t>
             </w:r>
           </w:p>
         </w:tc>
@@ -4887,6 +4542,9 @@
     </w:p>
     <w:p>
       <w:r>
+        <w:rPr>
+          <w:noProof/>
+        </w:rPr>
         <w:drawing>
           <wp:inline distT="0" distB="0" distL="0" distR="0" wp14:anchorId="5A15A59F" wp14:editId="4B23B532">
             <wp:extent cx="5400040" cy="4487545"/>

</xml_diff>